<commit_message>
Adding first part of System featurs
</commit_message>
<xml_diff>
--- a/brd.docx
+++ b/brd.docx
@@ -1994,77 +1994,379 @@
     <w:p>
       <w:pPr>
         <w:pStyle w:val="TextBody"/>
-        <w:bidi w:val="0"/>
-        <w:spacing w:lineRule="auto" w:line="331" w:before="0" w:after="320"/>
-        <w:jc w:val="left"/>
-        <w:rPr>
-          <w:rFonts w:ascii="Liberation Sans" w:hAnsi="Liberation Sans"/>
-          <w:b/>
-          <w:b/>
-          <w:i w:val="false"/>
-          <w:i w:val="false"/>
-          <w:caps w:val="false"/>
-          <w:smallCaps w:val="false"/>
-          <w:strike w:val="false"/>
-          <w:dstrike w:val="false"/>
-          <w:color w:val="434343"/>
-          <w:sz w:val="48"/>
-          <w:szCs w:val="48"/>
-          <w:u w:val="none"/>
-          <w:effect w:val="none"/>
-        </w:rPr>
-      </w:pPr>
-      <w:r>
-        <w:rPr>
-          <w:rFonts w:ascii="Liberation Sans" w:hAnsi="Liberation Sans"/>
-          <w:b/>
-          <w:i w:val="false"/>
-          <w:caps w:val="false"/>
-          <w:smallCaps w:val="false"/>
-          <w:strike w:val="false"/>
-          <w:dstrike w:val="false"/>
-          <w:color w:val="434343"/>
-          <w:sz w:val="48"/>
-          <w:szCs w:val="48"/>
-          <w:u w:val="none"/>
-          <w:effect w:val="none"/>
-        </w:rPr>
-      </w:r>
-    </w:p>
-    <w:p>
-      <w:pPr>
-        <w:pStyle w:val="TextBody"/>
-        <w:bidi w:val="0"/>
-        <w:spacing w:lineRule="auto" w:line="331" w:before="0" w:after="320"/>
-        <w:jc w:val="left"/>
-        <w:rPr>
-          <w:rFonts w:ascii="Liberation Sans" w:hAnsi="Liberation Sans"/>
-          <w:b/>
-          <w:b/>
-          <w:i w:val="false"/>
-          <w:i w:val="false"/>
-          <w:caps w:val="false"/>
-          <w:smallCaps w:val="false"/>
-          <w:strike w:val="false"/>
-          <w:dstrike w:val="false"/>
-          <w:color w:val="434343"/>
-          <w:sz w:val="48"/>
-          <w:szCs w:val="48"/>
-          <w:u w:val="none"/>
-          <w:effect w:val="none"/>
-        </w:rPr>
-      </w:pPr>
-      <w:r>
-        <w:rPr>
-          <w:rFonts w:ascii="Liberation Sans" w:hAnsi="Liberation Sans"/>
-          <w:b/>
-          <w:i w:val="false"/>
-          <w:caps w:val="false"/>
-          <w:smallCaps w:val="false"/>
-          <w:strike w:val="false"/>
-          <w:dstrike w:val="false"/>
-          <w:color w:val="434343"/>
-          <w:sz w:val="48"/>
+        <w:spacing w:lineRule="auto" w:line="331" w:before="0" w:after="320"/>
+        <w:rPr/>
+      </w:pPr>
+      <w:r>
+        <w:rPr>
+          <w:rFonts w:ascii="Liberation Sans" w:hAnsi="Liberation Sans"/>
+          <w:b/>
+          <w:color w:val="FF0000"/>
+          <w:sz w:val="44"/>
+          <w:szCs w:val="44"/>
+        </w:rPr>
+        <w:t>Adding products</w:t>
+      </w:r>
+    </w:p>
+    <w:p>
+      <w:pPr>
+        <w:pStyle w:val="TextBody"/>
+        <w:spacing w:lineRule="auto" w:line="331" w:before="0" w:after="320"/>
+        <w:rPr/>
+      </w:pPr>
+      <w:r>
+        <w:rPr>
+          <w:rFonts w:ascii="Liberation Sans" w:hAnsi="Liberation Sans"/>
+          <w:bCs/>
+          <w:color w:val="434343"/>
+          <w:sz w:val="32"/>
+          <w:szCs w:val="32"/>
+        </w:rPr>
+        <w:t>The user can put whatever handmade products he made so it can be viewed to other users.</w:t>
+      </w:r>
+    </w:p>
+    <w:p>
+      <w:pPr>
+        <w:pStyle w:val="TextBody"/>
+        <w:spacing w:lineRule="auto" w:line="331" w:before="0" w:after="320"/>
+        <w:rPr/>
+      </w:pPr>
+      <w:r>
+        <w:rPr>
+          <w:rFonts w:ascii="Liberation Sans" w:hAnsi="Liberation Sans"/>
+          <w:bCs/>
+          <w:color w:val="434343"/>
+          <w:sz w:val="32"/>
+          <w:szCs w:val="32"/>
+        </w:rPr>
+        <w:t>The user will give its product a name and an image, determine the price he wants to sell his product for put a description for his product along with photos of it, also there an option to add videos for this product being used. The type of the product should be determined according to craft categorization.</w:t>
+      </w:r>
+    </w:p>
+    <w:p>
+      <w:pPr>
+        <w:pStyle w:val="TextBody"/>
+        <w:spacing w:lineRule="auto" w:line="331" w:before="0" w:after="320"/>
+        <w:rPr/>
+      </w:pPr>
+      <w:r>
+        <w:rPr>
+          <w:rFonts w:ascii="Liberation Sans" w:hAnsi="Liberation Sans"/>
+          <w:bCs/>
+          <w:color w:val="434343"/>
+          <w:sz w:val="32"/>
+          <w:szCs w:val="32"/>
+        </w:rPr>
+        <w:t>At any time the user can edit his product, change the description or price.</w:t>
+      </w:r>
+    </w:p>
+    <w:p>
+      <w:pPr>
+        <w:pStyle w:val="TextBody"/>
+        <w:spacing w:lineRule="auto" w:line="331" w:before="0" w:after="320"/>
+        <w:rPr/>
+      </w:pPr>
+      <w:r>
+        <w:rPr>
+          <w:rFonts w:ascii="Liberation Sans" w:hAnsi="Liberation Sans"/>
+          <w:b/>
+          <w:color w:val="FF0000"/>
+          <w:sz w:val="40"/>
+          <w:szCs w:val="40"/>
+        </w:rPr>
+        <w:t>Viewing products</w:t>
+      </w:r>
+    </w:p>
+    <w:p>
+      <w:pPr>
+        <w:pStyle w:val="TextBody"/>
+        <w:spacing w:lineRule="auto" w:line="331" w:before="0" w:after="320"/>
+        <w:rPr/>
+      </w:pPr>
+      <w:r>
+        <w:rPr>
+          <w:rFonts w:ascii="Liberation Sans" w:hAnsi="Liberation Sans"/>
+          <w:bCs/>
+          <w:color w:val="434343"/>
+          <w:sz w:val="32"/>
+          <w:szCs w:val="32"/>
+        </w:rPr>
+        <w:t>The user will be able to view the different products added by other users, clicking the product will show its description.</w:t>
+      </w:r>
+    </w:p>
+    <w:p>
+      <w:pPr>
+        <w:pStyle w:val="TextBody"/>
+        <w:spacing w:lineRule="auto" w:line="331" w:before="0" w:after="320"/>
+        <w:rPr/>
+      </w:pPr>
+      <w:r>
+        <w:rPr>
+          <w:rFonts w:ascii="Liberation Sans" w:hAnsi="Liberation Sans"/>
+          <w:bCs/>
+          <w:color w:val="434343"/>
+          <w:sz w:val="32"/>
+          <w:szCs w:val="32"/>
+        </w:rPr>
+        <w:t>By default the products will be viewed by date, however the users can view them according to their ratings or their price.</w:t>
+      </w:r>
+    </w:p>
+    <w:p>
+      <w:pPr>
+        <w:pStyle w:val="TextBody"/>
+        <w:spacing w:lineRule="auto" w:line="331" w:before="0" w:after="320"/>
+        <w:rPr>
+          <w:rFonts w:ascii="Liberation Sans" w:hAnsi="Liberation Sans"/>
+          <w:color w:val="000000"/>
+          <w:sz w:val="22"/>
+        </w:rPr>
+      </w:pPr>
+      <w:r>
+        <w:rPr/>
+      </w:r>
+    </w:p>
+    <w:p>
+      <w:pPr>
+        <w:pStyle w:val="Normal"/>
+        <w:spacing w:lineRule="auto" w:line="331" w:before="0" w:after="320"/>
+        <w:rPr>
+          <w:rFonts w:ascii="Liberation Sans" w:hAnsi="Liberation Sans"/>
+          <w:color w:val="000000"/>
+          <w:sz w:val="22"/>
+        </w:rPr>
+      </w:pPr>
+      <w:r>
+        <w:rPr/>
+      </w:r>
+    </w:p>
+    <w:p>
+      <w:pPr>
+        <w:pStyle w:val="Normal"/>
+        <w:spacing w:lineRule="auto" w:line="331" w:before="0" w:after="320"/>
+        <w:rPr/>
+      </w:pPr>
+      <w:r>
+        <w:rPr>
+          <w:rFonts w:ascii="Liberation Sans" w:hAnsi="Liberation Sans"/>
+          <w:color w:val="000000"/>
+          <w:sz w:val="22"/>
+        </w:rPr>
+        <w:t>Make &amp; Trade – BRD</w:t>
+      </w:r>
+    </w:p>
+    <w:p>
+      <w:pPr>
+        <w:pStyle w:val="Normal"/>
+        <w:spacing w:lineRule="auto" w:line="331" w:before="0" w:after="320"/>
+        <w:rPr/>
+      </w:pPr>
+      <w:r>
+        <w:rPr/>
+      </w:r>
+    </w:p>
+    <w:p>
+      <w:pPr>
+        <w:pStyle w:val="TextBody"/>
+        <w:spacing w:lineRule="auto" w:line="331" w:before="0" w:after="320"/>
+        <w:rPr/>
+      </w:pPr>
+      <w:r>
+        <w:rPr>
+          <w:rFonts w:ascii="Liberation Sans" w:hAnsi="Liberation Sans"/>
+          <w:bCs/>
+          <w:color w:val="434343"/>
+          <w:sz w:val="32"/>
+          <w:szCs w:val="32"/>
+        </w:rPr>
+        <w:t>The users can specify a certain price range for the products they want to be viewed.</w:t>
+      </w:r>
+    </w:p>
+    <w:p>
+      <w:pPr>
+        <w:pStyle w:val="TextBody"/>
+        <w:spacing w:lineRule="auto" w:line="331" w:before="0" w:after="320"/>
+        <w:rPr/>
+      </w:pPr>
+      <w:r>
+        <w:rPr>
+          <w:rFonts w:ascii="Liberation Sans" w:hAnsi="Liberation Sans"/>
+          <w:bCs/>
+          <w:color w:val="434343"/>
+          <w:sz w:val="32"/>
+          <w:szCs w:val="32"/>
+        </w:rPr>
+        <w:t xml:space="preserve">The users can choose a specific category of crafts so that only product of that category will be viewed.                       </w:t>
+      </w:r>
+    </w:p>
+    <w:p>
+      <w:pPr>
+        <w:pStyle w:val="TextBody"/>
+        <w:spacing w:lineRule="auto" w:line="331" w:before="0" w:after="320"/>
+        <w:rPr/>
+      </w:pPr>
+      <w:r>
+        <w:rPr>
+          <w:rFonts w:ascii="Liberation Sans" w:hAnsi="Liberation Sans"/>
+          <w:bCs/>
+          <w:color w:val="434343"/>
+          <w:sz w:val="32"/>
+          <w:szCs w:val="32"/>
+        </w:rPr>
+        <w:t>The user will be able to search for certain products either by the name of their owner or the name of product itself.</w:t>
+      </w:r>
+    </w:p>
+    <w:p>
+      <w:pPr>
+        <w:pStyle w:val="TextBody"/>
+        <w:spacing w:lineRule="auto" w:line="331" w:before="0" w:after="320"/>
+        <w:rPr/>
+      </w:pPr>
+      <w:r>
+        <w:rPr>
+          <w:rFonts w:ascii="Liberation Sans" w:hAnsi="Liberation Sans"/>
+          <w:bCs/>
+          <w:color w:val="434343"/>
+          <w:sz w:val="32"/>
+          <w:szCs w:val="32"/>
+        </w:rPr>
+        <w:t>The owners contact information will be viewed alongside their products so that the interested users can contact him about their products.</w:t>
+      </w:r>
+    </w:p>
+    <w:p>
+      <w:pPr>
+        <w:pStyle w:val="TextBody"/>
+        <w:spacing w:lineRule="auto" w:line="331" w:before="0" w:after="320"/>
+        <w:rPr>
+          <w:rFonts w:ascii="Liberation Sans" w:hAnsi="Liberation Sans"/>
+          <w:bCs/>
+          <w:color w:val="434343"/>
+          <w:sz w:val="32"/>
+          <w:szCs w:val="32"/>
+        </w:rPr>
+      </w:pPr>
+      <w:r>
+        <w:rPr>
+          <w:rFonts w:ascii="Liberation Sans" w:hAnsi="Liberation Sans"/>
+          <w:bCs/>
+          <w:color w:val="434343"/>
+          <w:sz w:val="32"/>
+          <w:szCs w:val="32"/>
+        </w:rPr>
+      </w:r>
+    </w:p>
+    <w:p>
+      <w:pPr>
+        <w:pStyle w:val="TextBody"/>
+        <w:spacing w:lineRule="auto" w:line="331" w:before="0" w:after="320"/>
+        <w:rPr/>
+      </w:pPr>
+      <w:r>
+        <w:rPr>
+          <w:rFonts w:ascii="Liberation Sans" w:hAnsi="Liberation Sans"/>
+          <w:b/>
+          <w:color w:val="FF0000"/>
+          <w:sz w:val="40"/>
+          <w:szCs w:val="40"/>
+        </w:rPr>
+        <w:t>Product reviews &amp; comments</w:t>
+      </w:r>
+    </w:p>
+    <w:p>
+      <w:pPr>
+        <w:pStyle w:val="TextBody"/>
+        <w:spacing w:lineRule="auto" w:line="331" w:before="0" w:after="320"/>
+        <w:rPr/>
+      </w:pPr>
+      <w:r>
+        <w:rPr>
+          <w:rFonts w:ascii="Liberation Sans" w:hAnsi="Liberation Sans"/>
+          <w:bCs/>
+          <w:color w:val="434343"/>
+          <w:sz w:val="32"/>
+          <w:szCs w:val="32"/>
+        </w:rPr>
+        <w:t xml:space="preserve">In the Product detail page users will be able to give a rating and it will also include a comment section where users can interact with each other, ask the owner any questions they have and give their opinions about the product. </w:t>
+      </w:r>
+    </w:p>
+    <w:p>
+      <w:pPr>
+        <w:pStyle w:val="TextBody"/>
+        <w:spacing w:lineRule="auto" w:line="331" w:before="0" w:after="320"/>
+        <w:rPr>
+          <w:rFonts w:ascii="Liberation Sans" w:hAnsi="Liberation Sans"/>
+          <w:b/>
+          <w:b/>
+          <w:color w:val="FF0000"/>
+          <w:sz w:val="40"/>
+          <w:szCs w:val="40"/>
+        </w:rPr>
+      </w:pPr>
+      <w:r>
+        <w:rPr>
+          <w:rFonts w:ascii="Liberation Sans" w:hAnsi="Liberation Sans"/>
+          <w:b/>
+          <w:color w:val="FF0000"/>
+          <w:sz w:val="40"/>
+          <w:szCs w:val="40"/>
+        </w:rPr>
+      </w:r>
+    </w:p>
+    <w:p>
+      <w:pPr>
+        <w:pStyle w:val="TextBody"/>
+        <w:spacing w:lineRule="auto" w:line="331" w:before="0" w:after="320"/>
+        <w:rPr>
+          <w:rFonts w:ascii="Liberation Sans" w:hAnsi="Liberation Sans"/>
+          <w:b/>
+          <w:b/>
+          <w:color w:val="FF0000"/>
+          <w:sz w:val="40"/>
+          <w:szCs w:val="40"/>
+        </w:rPr>
+      </w:pPr>
+      <w:r>
+        <w:rPr>
+          <w:rFonts w:ascii="Liberation Sans" w:hAnsi="Liberation Sans"/>
+          <w:b/>
+          <w:color w:val="FF0000"/>
+          <w:sz w:val="40"/>
+          <w:szCs w:val="40"/>
+        </w:rPr>
+      </w:r>
+    </w:p>
+    <w:p>
+      <w:pPr>
+        <w:pStyle w:val="Normal"/>
+        <w:bidi w:val="0"/>
+        <w:spacing w:lineRule="auto" w:line="331" w:before="0" w:after="320"/>
+        <w:jc w:val="left"/>
+        <w:rPr>
+          <w:rFonts w:ascii="Liberation Sans" w:hAnsi="Liberation Sans"/>
+          <w:b/>
+          <w:b/>
+          <w:i w:val="false"/>
+          <w:i w:val="false"/>
+          <w:caps w:val="false"/>
+          <w:smallCaps w:val="false"/>
+          <w:strike w:val="false"/>
+          <w:dstrike w:val="false"/>
+          <w:color w:val="000000"/>
+          <w:sz w:val="22"/>
+          <w:szCs w:val="48"/>
+          <w:u w:val="none"/>
+          <w:effect w:val="none"/>
+        </w:rPr>
+      </w:pPr>
+      <w:r>
+        <w:rPr>
+          <w:rFonts w:ascii="Liberation Sans" w:hAnsi="Liberation Sans"/>
+          <w:b/>
+          <w:i w:val="false"/>
+          <w:caps w:val="false"/>
+          <w:smallCaps w:val="false"/>
+          <w:strike w:val="false"/>
+          <w:dstrike w:val="false"/>
+          <w:color w:val="000000"/>
+          <w:sz w:val="22"/>
           <w:szCs w:val="48"/>
           <w:u w:val="none"/>
           <w:effect w:val="none"/>

</xml_diff>